<commit_message>
feat: fixing all issues
</commit_message>
<xml_diff>
--- a/resume_builder/demo_resume/created_resume/Cover Letter.docx
+++ b/resume_builder/demo_resume/created_resume/Cover Letter.docx
@@ -4,16 +4,16 @@
   <w:body>
     <w:p>
       <w:r>
-        <w:t>I am a senior AI/ML Engineer with extensive experience in building scalable GenAI platforms, cloud-native ML pipelines, and high-impact AI solutions. With over eight years in the field, I have honed my skills in AWS and Kubernetes, making me an ideal candidate for the Data Platform Infrastructure Engineer position. My expertise in orchestrating CI/CD pipelines, automated testing frameworks, and real-time monitoring systems aligns perfectly with your requirement for ensuring the reliability, scalability, and performance of large-scale systems.</w:t>
+        <w:t>I am a senior AI/ML Engineer with a robust background in software development and cloud architecture, particularly in deploying scalable AI solutions across fintech and healthcare sectors. My decade-long experience is complemented by a deep proficiency in a wide array of programming languages, AI frameworks, and cloud platforms, including extensive work with AWS and GCP environments. I have successfully led teams in developing AI-powered applications, leveraging technologies like TensorFlow, PyTorch, and various MLOps tools to enhance operational efficiency and innovation.</w:t>
         <w:br/>
         <w:br/>
-        <w:t>My recent role at Fingent involved architecting CI/CD pipelines using Jenkins and GitLab CI/CD, which improved deployment times by 30% for a multinational logistics client. I have also optimized cloud infrastructure with Terraform on AWS, resulting in a 20% reduction in cloud costs while accommodating a 50% workload increase. My hands-on experience with AWS's ecosystem, including SageMaker and ECR, has equipped me to effectively manage and scale infrastructure.</w:t>
+        <w:t>In my recent role at InsoftAI, I spearheaded AI initiatives that transformed financial and healthcare processes, delivering high-impact solutions such as AI-powered credit decisioning pipelines and multi-agent diagnostic platforms. My work with GCP services, including Vertex AI and Cloud Run, has honed my ability to design and implement robust cloud-native applications, ensuring seamless integration and performance optimization.</w:t>
         <w:br/>
         <w:br/>
-        <w:t>I thrive in agile environments and excel in collaborating with cross-functional teams to deliver robust data platforms. My programming skills in Python and Java, coupled with my ability to adapt to changes, make me a fast learner and a valuable asset to your team. Additionally, my experience in MLOps and machine learning pipelines further enhances my capability to contribute effectively to your organization's goals.</w:t>
+        <w:t>The position of GCP App Mod SCE aligns perfectly with my expertise in cloud solutions and application development using .NET frameworks. My experience in creating proof-of-concept models and advising on library and package selection will be invaluable in guiding clients through complex development environments. Moreover, my hands-on experience with various GCP projects and certifications, including those in cloud development and architecture, positions me as a strong candidate to meet and exceed the expectations of this role.</w:t>
         <w:br/>
         <w:br/>
-        <w:t>I am eager to bring my expertise in AWS, Kubernetes, and infrastructure-as-code to your team, ensuring the development of cutting-edge tools and dashboards for monitoring and management. Thank you for considering my application, and I look forward to the opportunity to contribute to your innovative projects.</w:t>
+        <w:t>I am eager to bring my technical skills and innovative approach to your team, contributing to the design and deployment of cutting-edge applications that meet the evolving needs of your clients. Thank you for considering my application. I look forward to the opportunity to discuss how my background, skills, and enthusiasms align with your company's goals.</w:t>
       </w:r>
     </w:p>
     <w:sectPr>

</xml_diff>

<commit_message>
feat: fixing the usage of visual c++ exe
</commit_message>
<xml_diff>
--- a/resume_builder/demo_resume/created_resume/Cover Letter.docx
+++ b/resume_builder/demo_resume/created_resume/Cover Letter.docx
@@ -4,16 +4,19 @@
   <w:body>
     <w:p>
       <w:r>
-        <w:t>I am a senior AI/ML Engineer with a robust background in software development and cloud architecture, particularly in deploying scalable AI solutions across fintech and healthcare sectors. My decade-long experience is complemented by a deep proficiency in a wide array of programming languages, AI frameworks, and cloud platforms, including extensive work with AWS and GCP environments. I have successfully led teams in developing AI-powered applications, leveraging technologies like TensorFlow, PyTorch, and various MLOps tools to enhance operational efficiency and innovation.</w:t>
+        <w:t>I am a senior AI/ML Engineer with over a decade of experience in the software development industry, specializing in the creation and deployment of advanced AI solutions across various domains. My extensive background in AI/ML full-stack development, combined with a strong foundation in music technology, positions me as an ideal candidate for the Machine Learning Engineer role in the music domain.</w:t>
         <w:br/>
         <w:br/>
-        <w:t>In my recent role at InsoftAI, I spearheaded AI initiatives that transformed financial and healthcare processes, delivering high-impact solutions such as AI-powered credit decisioning pipelines and multi-agent diagnostic platforms. My work with GCP services, including Vertex AI and Cloud Run, has honed my ability to design and implement robust cloud-native applications, ensuring seamless integration and performance optimization.</w:t>
+        <w:t>Throughout my career, I have architected and implemented innovative AI solutions that leverage machine learning to enhance user experiences. My expertise includes developing personalized recommendation systems, performing audio feature extraction and classification, and optimizing real-time audio processing pipelines. I am proficient in Python and have extensive experience with ML libraries such as TensorFlow, PyTorch, and Scikit-learn, which are critical for developing models that power music recommendation, genre classification, and audio fingerprinting.</w:t>
         <w:br/>
         <w:br/>
-        <w:t>The position of GCP App Mod SCE aligns perfectly with my expertise in cloud solutions and application development using .NET frameworks. My experience in creating proof-of-concept models and advising on library and package selection will be invaluable in guiding clients through complex development environments. Moreover, my hands-on experience with various GCP projects and certifications, including those in cloud development and architecture, positions me as a strong candidate to meet and exceed the expectations of this role.</w:t>
+        <w:t>In my previous roles, I have successfully led AI initiatives that required intricate data processing and the deployment of scalable ML models in production environments. My experience with large-scale audio datasets and signal processing techniques, such as MFCCs and spectral analysis, allows me to extract meaningful insights from audio data, driving the development of features like mood detection and generative music creation.</w:t>
         <w:br/>
         <w:br/>
-        <w:t>I am eager to bring my technical skills and innovative approach to your team, contributing to the design and deployment of cutting-edge applications that meet the evolving needs of your clients. Thank you for considering my application. I look forward to the opportunity to discuss how my background, skills, and enthusiasms align with your company's goals.</w:t>
+        <w:t>Collaboration is at the heart of my approach, and I have worked closely with multidisciplinary teams, including musicologists and audio engineers, to integrate AI models into production systems. I am committed to continuous learning and staying abreast of the latest advancements in deep learning, music information retrieval, and generative AI, ensuring that the solutions I develop are both cutting-edge and impactful.</w:t>
+        <w:br/>
+        <w:br/>
+        <w:t>I am excited about the opportunity to contribute to your AI team, where I can apply my skills and passion for music technology to develop innovative ML features that enhance user experiences across music platforms. My goal is to drive the development of intelligent, scalable solutions that not only meet but exceed user expectations in the music domain.</w:t>
       </w:r>
     </w:p>
     <w:sectPr>

</xml_diff>

<commit_message>
feat: update the app.py
</commit_message>
<xml_diff>
--- a/resume_builder/demo_resume/created_resume/Cover Letter.docx
+++ b/resume_builder/demo_resume/created_resume/Cover Letter.docx
@@ -4,19 +4,19 @@
   <w:body>
     <w:p>
       <w:r>
-        <w:t>I am a senior AI/ML Engineer with over a decade of experience in the software development industry, specializing in the creation and deployment of advanced AI solutions across various domains. My extensive background in AI/ML full-stack development, combined with a strong foundation in music technology, positions me as an ideal candidate for the Machine Learning Engineer role in the music domain.</w:t>
+        <w:t>I am a senior AI/ML Engineer with over 10 years of experience in the software development industry, specializing in full-stack engineering, cloud solutions, and agentic intelligence. My extensive background in both fintech and healthcare has equipped me with the skills to drive AI initiatives that significantly enhance business operations and decision-making processes. My experience aligns perfectly with the role of Gen AI/Agent AI Engineer, as I have a proven track record of designing, developing, and deploying AI solutions using large language models and agentic frameworks such as LangGraph and AutoGen.</w:t>
         <w:br/>
         <w:br/>
-        <w:t>Throughout my career, I have architected and implemented innovative AI solutions that leverage machine learning to enhance user experiences. My expertise includes developing personalized recommendation systems, performing audio feature extraction and classification, and optimizing real-time audio processing pipelines. I am proficient in Python and have extensive experience with ML libraries such as TensorFlow, PyTorch, and Scikit-learn, which are critical for developing models that power music recommendation, genre classification, and audio fingerprinting.</w:t>
+        <w:t>During my tenure at InsoftAI and CoreWeave, I led projects that involved building and optimizing retrieval-augmented generation pipelines, fine-tuning LLMs with techniques like LoRA and QLoRA, and integrating AI solutions with cloud-native services across AWS, Azure, and GCP. My expertise in working with unstructured data and developing multi-agent systems in the fintech and healthcare sectors has honed my ability to deliver high-impact AI applications that streamline complex workflows and improve operational efficiency.</w:t>
         <w:br/>
         <w:br/>
-        <w:t>In my previous roles, I have successfully led AI initiatives that required intricate data processing and the deployment of scalable ML models in production environments. My experience with large-scale audio datasets and signal processing techniques, such as MFCCs and spectral analysis, allows me to extract meaningful insights from audio data, driving the development of features like mood detection and generative music creation.</w:t>
+        <w:t>I possess strong Python programming skills and have hands-on experience with ML/AI libraries such as Hugging Face Transformers and PyTorch. My familiarity with vector databases, including Pinecone and Weaviate, and my proficiency in REST API development and containerization, make me adept at building scalable AI systems that meet the demands of fast-paced, innovation-driven environments.</w:t>
         <w:br/>
         <w:br/>
-        <w:t>Collaboration is at the heart of my approach, and I have worked closely with multidisciplinary teams, including musicologists and audio engineers, to integrate AI models into production systems. I am committed to continuous learning and staying abreast of the latest advancements in deep learning, music information retrieval, and generative AI, ensuring that the solutions I develop are both cutting-edge and impactful.</w:t>
+        <w:t>My role as a mentor and leader in previous positions has involved guiding junior engineers, conducting code reviews, and contributing to design discussions and best practices. I am passionate about staying at the forefront of AI advancements and am committed to leveraging my skills to drive the development and deployment of next-generation AI solutions in your team.</w:t>
         <w:br/>
         <w:br/>
-        <w:t>I am excited about the opportunity to contribute to your AI team, where I can apply my skills and passion for music technology to develop innovative ML features that enhance user experiences across music platforms. My goal is to drive the development of intelligent, scalable solutions that not only meet but exceed user expectations in the music domain.</w:t>
+        <w:t>I am eager to bring my expertise in Gen AI and agentic frameworks to your organization, where I can continue to innovate and lead projects that push the boundaries of what AI can achieve. Thank you for considering my application. I look forward to the opportunity to discuss how I can contribute to your team's success.</w:t>
       </w:r>
     </w:p>
     <w:sectPr>

</xml_diff>

<commit_message>
updated version with removing invalid fields
</commit_message>
<xml_diff>
--- a/resume_builder/demo_resume/created_resume/Cover Letter.docx
+++ b/resume_builder/demo_resume/created_resume/Cover Letter.docx
@@ -4,19 +4,16 @@
   <w:body>
     <w:p>
       <w:r>
-        <w:t>I am a senior AI/ML Engineer with over 10 years of experience in the software development industry, specializing in full-stack engineering, cloud solutions, and agentic intelligence. My extensive background in both fintech and healthcare has equipped me with the skills to drive AI initiatives that significantly enhance business operations and decision-making processes. My experience aligns perfectly with the role of Gen AI/Agent AI Engineer, as I have a proven track record of designing, developing, and deploying AI solutions using large language models and agentic frameworks such as LangGraph and AutoGen.</w:t>
+        <w:t>I am a senior AI/ML Engineer with over a decade of experience in the software development industry, specializing in full-stack AI solutions and cloud architecture. My career has been marked by a commitment to leveraging advanced AI and machine learning techniques to drive business impact, particularly in fintech and healthcare domains. I am particularly interested in the opportunity at Mercor as it aligns with my expertise in translating complex datasets into actionable insights using Python, SQL, and data visualization tools.</w:t>
         <w:br/>
         <w:br/>
-        <w:t>During my tenure at InsoftAI and CoreWeave, I led projects that involved building and optimizing retrieval-augmented generation pipelines, fine-tuning LLMs with techniques like LoRA and QLoRA, and integrating AI solutions with cloud-native services across AWS, Azure, and GCP. My expertise in working with unstructured data and developing multi-agent systems in the fintech and healthcare sectors has honed my ability to deliver high-impact AI applications that streamline complex workflows and improve operational efficiency.</w:t>
+        <w:t>Throughout my career, I have consistently demonstrated my ability to lead AI initiatives that bridge the gap between technical capabilities and business needs. My experience includes architecting AI-powered credit decisioning systems and healthcare diagnostic platforms, where I applied predictive analytics and multi-agent systems to enhance operational efficiency and accuracy. These projects have honed my skills in statistical modeling, data wrangling, and the development of predictive tools, aligning closely with the responsibilities outlined in the job description.</w:t>
         <w:br/>
         <w:br/>
-        <w:t>I possess strong Python programming skills and have hands-on experience with ML/AI libraries such as Hugging Face Transformers and PyTorch. My familiarity with vector databases, including Pinecone and Weaviate, and my proficiency in REST API development and containerization, make me adept at building scalable AI systems that meet the demands of fast-paced, innovation-driven environments.</w:t>
+        <w:t>I am proficient in Python and SQL, with extensive experience in using data visualization tools like Tableau and Power BI to create compelling dashboards that facilitate informed decision-making. My strong communication skills have been instrumental in presenting technical findings and recommendations to non-technical stakeholders, ensuring that strategic insights are effectively conveyed and implemented.</w:t>
         <w:br/>
         <w:br/>
-        <w:t>My role as a mentor and leader in previous positions has involved guiding junior engineers, conducting code reviews, and contributing to design discussions and best practices. I am passionate about staying at the forefront of AI advancements and am committed to leveraging my skills to drive the development and deployment of next-generation AI solutions in your team.</w:t>
-        <w:br/>
-        <w:br/>
-        <w:t>I am eager to bring my expertise in Gen AI and agentic frameworks to your organization, where I can continue to innovate and lead projects that push the boundaries of what AI can achieve. Thank you for considering my application. I look forward to the opportunity to discuss how I can contribute to your team's success.</w:t>
+        <w:t>The opportunity to work with Mercor on a contract basis excites me as it offers the chance to apply my skills in a dynamic and impactful way. I am confident that my background in AI/ML engineering, coupled with my experience in data science and analytics, will enable me to contribute effectively to your strategic analytics initiative. I look forward to the possibility of discussing how I can support Mercor in achieving its goals through advanced data science techniques.</w:t>
       </w:r>
     </w:p>
     <w:sectPr>

</xml_diff>